<commit_message>
Actualización: Cambios en el contenido del archivo Word
</commit_message>
<xml_diff>
--- a/TrabajoTrimestr1.docx
+++ b/TrabajoTrimestr1.docx
@@ -5258,6 +5258,305 @@
       <w:pPr>
         <w:pStyle w:val="Ttulo1"/>
       </w:pPr>
+      <w:r>
+        <w:t>Proyecto subido a Github</w:t>
+      </w:r>
+    </w:p>
+    <w:p>
+      <w:r>
+        <w:drawing>
+          <wp:anchor distT="0" distB="0" distL="114300" distR="114300" simplePos="0" relativeHeight="251667456" behindDoc="0" locked="0" layoutInCell="1" allowOverlap="1" wp14:anchorId="51DE3608" wp14:editId="1FC7C82C">
+            <wp:simplePos x="0" y="0"/>
+            <wp:positionH relativeFrom="page">
+              <wp:posOffset>226060</wp:posOffset>
+            </wp:positionH>
+            <wp:positionV relativeFrom="paragraph">
+              <wp:posOffset>455930</wp:posOffset>
+            </wp:positionV>
+            <wp:extent cx="7088505" cy="316865"/>
+            <wp:effectExtent l="0" t="0" r="0" b="6985"/>
+            <wp:wrapSquare wrapText="bothSides"/>
+            <wp:docPr id="1587001195" name="Imagen 1"/>
+            <wp:cNvGraphicFramePr>
+              <a:graphicFrameLocks xmlns:a="http://schemas.openxmlformats.org/drawingml/2006/main" noChangeAspect="1"/>
+            </wp:cNvGraphicFramePr>
+            <a:graphic xmlns:a="http://schemas.openxmlformats.org/drawingml/2006/main">
+              <a:graphicData uri="http://schemas.openxmlformats.org/drawingml/2006/picture">
+                <pic:pic xmlns:pic="http://schemas.openxmlformats.org/drawingml/2006/picture">
+                  <pic:nvPicPr>
+                    <pic:cNvPr id="1587001195" name=""/>
+                    <pic:cNvPicPr/>
+                  </pic:nvPicPr>
+                  <pic:blipFill>
+                    <a:blip r:embed="rId53">
+                      <a:extLst>
+                        <a:ext uri="{28A0092B-C50C-407E-A947-70E740481C1C}">
+                          <a14:useLocalDpi xmlns:a14="http://schemas.microsoft.com/office/drawing/2010/main" val="0"/>
+                        </a:ext>
+                      </a:extLst>
+                    </a:blip>
+                    <a:stretch>
+                      <a:fillRect/>
+                    </a:stretch>
+                  </pic:blipFill>
+                  <pic:spPr>
+                    <a:xfrm>
+                      <a:off x="0" y="0"/>
+                      <a:ext cx="7088505" cy="316865"/>
+                    </a:xfrm>
+                    <a:prstGeom prst="rect">
+                      <a:avLst/>
+                    </a:prstGeom>
+                  </pic:spPr>
+                </pic:pic>
+              </a:graphicData>
+            </a:graphic>
+            <wp14:sizeRelH relativeFrom="margin">
+              <wp14:pctWidth>0</wp14:pctWidth>
+            </wp14:sizeRelH>
+          </wp:anchor>
+        </w:drawing>
+      </w:r>
+      <w:r>
+        <w:drawing>
+          <wp:inline distT="0" distB="0" distL="0" distR="0" wp14:anchorId="318C060C" wp14:editId="63D0BB65">
+            <wp:extent cx="4810796" cy="200053"/>
+            <wp:effectExtent l="0" t="0" r="0" b="9525"/>
+            <wp:docPr id="676837148" name="Imagen 1"/>
+            <wp:cNvGraphicFramePr>
+              <a:graphicFrameLocks xmlns:a="http://schemas.openxmlformats.org/drawingml/2006/main" noChangeAspect="1"/>
+            </wp:cNvGraphicFramePr>
+            <a:graphic xmlns:a="http://schemas.openxmlformats.org/drawingml/2006/main">
+              <a:graphicData uri="http://schemas.openxmlformats.org/drawingml/2006/picture">
+                <pic:pic xmlns:pic="http://schemas.openxmlformats.org/drawingml/2006/picture">
+                  <pic:nvPicPr>
+                    <pic:cNvPr id="676837148" name=""/>
+                    <pic:cNvPicPr/>
+                  </pic:nvPicPr>
+                  <pic:blipFill>
+                    <a:blip r:embed="rId54"/>
+                    <a:stretch>
+                      <a:fillRect/>
+                    </a:stretch>
+                  </pic:blipFill>
+                  <pic:spPr>
+                    <a:xfrm>
+                      <a:off x="0" y="0"/>
+                      <a:ext cx="4810796" cy="200053"/>
+                    </a:xfrm>
+                    <a:prstGeom prst="rect">
+                      <a:avLst/>
+                    </a:prstGeom>
+                  </pic:spPr>
+                </pic:pic>
+              </a:graphicData>
+            </a:graphic>
+          </wp:inline>
+        </w:drawing>
+      </w:r>
+    </w:p>
+    <w:p/>
+    <w:p>
+      <w:r>
+        <w:drawing>
+          <wp:inline distT="0" distB="0" distL="0" distR="0" wp14:anchorId="5AFFE2FE" wp14:editId="25B40F81">
+            <wp:extent cx="4782217" cy="238158"/>
+            <wp:effectExtent l="0" t="0" r="0" b="9525"/>
+            <wp:docPr id="551097869" name="Imagen 1"/>
+            <wp:cNvGraphicFramePr>
+              <a:graphicFrameLocks xmlns:a="http://schemas.openxmlformats.org/drawingml/2006/main" noChangeAspect="1"/>
+            </wp:cNvGraphicFramePr>
+            <a:graphic xmlns:a="http://schemas.openxmlformats.org/drawingml/2006/main">
+              <a:graphicData uri="http://schemas.openxmlformats.org/drawingml/2006/picture">
+                <pic:pic xmlns:pic="http://schemas.openxmlformats.org/drawingml/2006/picture">
+                  <pic:nvPicPr>
+                    <pic:cNvPr id="551097869" name=""/>
+                    <pic:cNvPicPr/>
+                  </pic:nvPicPr>
+                  <pic:blipFill>
+                    <a:blip r:embed="rId55"/>
+                    <a:stretch>
+                      <a:fillRect/>
+                    </a:stretch>
+                  </pic:blipFill>
+                  <pic:spPr>
+                    <a:xfrm>
+                      <a:off x="0" y="0"/>
+                      <a:ext cx="4782217" cy="238158"/>
+                    </a:xfrm>
+                    <a:prstGeom prst="rect">
+                      <a:avLst/>
+                    </a:prstGeom>
+                  </pic:spPr>
+                </pic:pic>
+              </a:graphicData>
+            </a:graphic>
+          </wp:inline>
+        </w:drawing>
+      </w:r>
+    </w:p>
+    <w:p>
+      <w:r>
+        <w:drawing>
+          <wp:inline distT="0" distB="0" distL="0" distR="0" wp14:anchorId="0504405D" wp14:editId="16153BA6">
+            <wp:extent cx="5400040" cy="659765"/>
+            <wp:effectExtent l="0" t="0" r="0" b="6985"/>
+            <wp:docPr id="1904022498" name="Imagen 1"/>
+            <wp:cNvGraphicFramePr>
+              <a:graphicFrameLocks xmlns:a="http://schemas.openxmlformats.org/drawingml/2006/main" noChangeAspect="1"/>
+            </wp:cNvGraphicFramePr>
+            <a:graphic xmlns:a="http://schemas.openxmlformats.org/drawingml/2006/main">
+              <a:graphicData uri="http://schemas.openxmlformats.org/drawingml/2006/picture">
+                <pic:pic xmlns:pic="http://schemas.openxmlformats.org/drawingml/2006/picture">
+                  <pic:nvPicPr>
+                    <pic:cNvPr id="1904022498" name=""/>
+                    <pic:cNvPicPr/>
+                  </pic:nvPicPr>
+                  <pic:blipFill>
+                    <a:blip r:embed="rId56"/>
+                    <a:stretch>
+                      <a:fillRect/>
+                    </a:stretch>
+                  </pic:blipFill>
+                  <pic:spPr>
+                    <a:xfrm>
+                      <a:off x="0" y="0"/>
+                      <a:ext cx="5400040" cy="659765"/>
+                    </a:xfrm>
+                    <a:prstGeom prst="rect">
+                      <a:avLst/>
+                    </a:prstGeom>
+                  </pic:spPr>
+                </pic:pic>
+              </a:graphicData>
+            </a:graphic>
+          </wp:inline>
+        </w:drawing>
+      </w:r>
+    </w:p>
+    <w:p>
+      <w:r>
+        <w:drawing>
+          <wp:inline distT="0" distB="0" distL="0" distR="0" wp14:anchorId="210398B0" wp14:editId="69EC93AF">
+            <wp:extent cx="5400040" cy="575945"/>
+            <wp:effectExtent l="0" t="0" r="0" b="0"/>
+            <wp:docPr id="1618388537" name="Imagen 1"/>
+            <wp:cNvGraphicFramePr>
+              <a:graphicFrameLocks xmlns:a="http://schemas.openxmlformats.org/drawingml/2006/main" noChangeAspect="1"/>
+            </wp:cNvGraphicFramePr>
+            <a:graphic xmlns:a="http://schemas.openxmlformats.org/drawingml/2006/main">
+              <a:graphicData uri="http://schemas.openxmlformats.org/drawingml/2006/picture">
+                <pic:pic xmlns:pic="http://schemas.openxmlformats.org/drawingml/2006/picture">
+                  <pic:nvPicPr>
+                    <pic:cNvPr id="1618388537" name=""/>
+                    <pic:cNvPicPr/>
+                  </pic:nvPicPr>
+                  <pic:blipFill>
+                    <a:blip r:embed="rId57"/>
+                    <a:stretch>
+                      <a:fillRect/>
+                    </a:stretch>
+                  </pic:blipFill>
+                  <pic:spPr>
+                    <a:xfrm>
+                      <a:off x="0" y="0"/>
+                      <a:ext cx="5400040" cy="575945"/>
+                    </a:xfrm>
+                    <a:prstGeom prst="rect">
+                      <a:avLst/>
+                    </a:prstGeom>
+                  </pic:spPr>
+                </pic:pic>
+              </a:graphicData>
+            </a:graphic>
+          </wp:inline>
+        </w:drawing>
+      </w:r>
+    </w:p>
+    <w:p>
+      <w:r>
+        <w:drawing>
+          <wp:inline distT="0" distB="0" distL="0" distR="0" wp14:anchorId="18DFFC42" wp14:editId="77D44E14">
+            <wp:extent cx="5400040" cy="1060450"/>
+            <wp:effectExtent l="0" t="0" r="0" b="6350"/>
+            <wp:docPr id="973406854" name="Imagen 1" descr="Texto&#10;&#10;El contenido generado por IA puede ser incorrecto."/>
+            <wp:cNvGraphicFramePr>
+              <a:graphicFrameLocks xmlns:a="http://schemas.openxmlformats.org/drawingml/2006/main" noChangeAspect="1"/>
+            </wp:cNvGraphicFramePr>
+            <a:graphic xmlns:a="http://schemas.openxmlformats.org/drawingml/2006/main">
+              <a:graphicData uri="http://schemas.openxmlformats.org/drawingml/2006/picture">
+                <pic:pic xmlns:pic="http://schemas.openxmlformats.org/drawingml/2006/picture">
+                  <pic:nvPicPr>
+                    <pic:cNvPr id="973406854" name="Imagen 1" descr="Texto&#10;&#10;El contenido generado por IA puede ser incorrecto."/>
+                    <pic:cNvPicPr/>
+                  </pic:nvPicPr>
+                  <pic:blipFill>
+                    <a:blip r:embed="rId58"/>
+                    <a:stretch>
+                      <a:fillRect/>
+                    </a:stretch>
+                  </pic:blipFill>
+                  <pic:spPr>
+                    <a:xfrm>
+                      <a:off x="0" y="0"/>
+                      <a:ext cx="5400040" cy="1060450"/>
+                    </a:xfrm>
+                    <a:prstGeom prst="rect">
+                      <a:avLst/>
+                    </a:prstGeom>
+                  </pic:spPr>
+                </pic:pic>
+              </a:graphicData>
+            </a:graphic>
+          </wp:inline>
+        </w:drawing>
+      </w:r>
+    </w:p>
+    <w:p>
+      <w:r>
+        <w:lastRenderedPageBreak/>
+        <w:drawing>
+          <wp:inline distT="0" distB="0" distL="0" distR="0" wp14:anchorId="582AE29B" wp14:editId="30CEB6C0">
+            <wp:extent cx="4468306" cy="3157855"/>
+            <wp:effectExtent l="0" t="0" r="8890" b="4445"/>
+            <wp:docPr id="257926730" name="Imagen 1" descr="Captura de pantalla de un celular&#10;&#10;El contenido generado por IA puede ser incorrecto."/>
+            <wp:cNvGraphicFramePr>
+              <a:graphicFrameLocks xmlns:a="http://schemas.openxmlformats.org/drawingml/2006/main" noChangeAspect="1"/>
+            </wp:cNvGraphicFramePr>
+            <a:graphic xmlns:a="http://schemas.openxmlformats.org/drawingml/2006/main">
+              <a:graphicData uri="http://schemas.openxmlformats.org/drawingml/2006/picture">
+                <pic:pic xmlns:pic="http://schemas.openxmlformats.org/drawingml/2006/picture">
+                  <pic:nvPicPr>
+                    <pic:cNvPr id="257926730" name="Imagen 1" descr="Captura de pantalla de un celular&#10;&#10;El contenido generado por IA puede ser incorrecto."/>
+                    <pic:cNvPicPr/>
+                  </pic:nvPicPr>
+                  <pic:blipFill>
+                    <a:blip r:embed="rId59"/>
+                    <a:stretch>
+                      <a:fillRect/>
+                    </a:stretch>
+                  </pic:blipFill>
+                  <pic:spPr>
+                    <a:xfrm>
+                      <a:off x="0" y="0"/>
+                      <a:ext cx="4474676" cy="3162357"/>
+                    </a:xfrm>
+                    <a:prstGeom prst="rect">
+                      <a:avLst/>
+                    </a:prstGeom>
+                  </pic:spPr>
+                </pic:pic>
+              </a:graphicData>
+            </a:graphic>
+          </wp:inline>
+        </w:drawing>
+      </w:r>
+    </w:p>
+    <w:p/>
+    <w:p>
+      <w:pPr>
+        <w:pStyle w:val="Ttulo1"/>
+      </w:pPr>
       <w:bookmarkStart w:id="10" w:name="_Toc214208233"/>
       <w:r>
         <w:t>Glosario de terminos</w:t>
@@ -5725,6 +6024,7 @@
                 <w:b/>
                 <w:bCs/>
               </w:rPr>
+              <w:lastRenderedPageBreak/>
               <w:t>DNS</w:t>
             </w:r>
           </w:p>
@@ -5824,7 +6124,6 @@
                 <w:b/>
                 <w:bCs/>
               </w:rPr>
-              <w:lastRenderedPageBreak/>
               <w:t>IP</w:t>
             </w:r>
           </w:p>
@@ -6497,6 +6796,7 @@
                 <w:b/>
                 <w:bCs/>
               </w:rPr>
+              <w:lastRenderedPageBreak/>
               <w:t>BrowserMatch</w:t>
             </w:r>
           </w:p>
@@ -6593,7 +6893,6 @@
                 <w:b/>
                 <w:bCs/>
               </w:rPr>
-              <w:lastRenderedPageBreak/>
               <w:t>Reload / Restart</w:t>
             </w:r>
           </w:p>
@@ -6715,7 +7014,7 @@
     <w:p/>
     <w:p/>
     <w:sectPr>
-      <w:footerReference w:type="default" r:id="rId53"/>
+      <w:footerReference w:type="default" r:id="rId60"/>
       <w:pgSz w:w="11906" w:h="16838"/>
       <w:pgMar w:top="1417" w:right="1701" w:bottom="1417" w:left="1701" w:header="708" w:footer="708" w:gutter="0"/>
       <w:pgNumType w:start="0"/>
@@ -8222,6 +8521,7 @@
   <w:style w:type="character" w:default="1" w:styleId="Fuentedeprrafopredeter">
     <w:name w:val="Default Paragraph Font"/>
     <w:uiPriority w:val="1"/>
+    <w:semiHidden/>
     <w:unhideWhenUsed/>
   </w:style>
   <w:style w:type="table" w:default="1" w:styleId="Tablanormal">

</xml_diff>